<commit_message>
Update 10/14/2023 11:43AM EST
Update as of 11:43AM EST on 10/14/2023.
</commit_message>
<xml_diff>
--- a/&SPECIFIC/%STOMACH WAR CRIME PREVENTION/20231014 - Global United Defense, Inc. - Stomach War Crime Prevention Security Systems - v1.0.2.3.docx
+++ b/&SPECIFIC/%STOMACH WAR CRIME PREVENTION/20231014 - Global United Defense, Inc. - Stomach War Crime Prevention Security Systems - v1.0.2.3.docx
@@ -213,7 +213,7 @@
           <w:sz w:val="28"/>
           <w:szCs w:val="28"/>
         </w:rPr>
-        <w:t>10/14/2023 11:38:41 AM</w:t>
+        <w:t>10/14/2023 11:43:16 AM</w:t>
       </w:r>
     </w:p>
     <w:p>
@@ -1232,7 +1232,15 @@
           <w:bCs/>
           <w:color w:val="FF0000"/>
         </w:rPr>
-        <w:t>STOMACH CANCER</w:t>
+        <w:t xml:space="preserve">STOMACH </w:t>
+      </w:r>
+      <w:r>
+        <w:rPr>
+          <w:b/>
+          <w:bCs/>
+          <w:color w:val="FF0000"/>
+        </w:rPr>
+        <w:t>BEATLEJUICE</w:t>
       </w:r>
       <w:r>
         <w:rPr>
@@ -1280,7 +1288,7 @@
           <w:bCs/>
           <w:color w:val="FF0000"/>
         </w:rPr>
-        <w:t>STOMACH COLLAPSE</w:t>
+        <w:t>STOMACH CANCER</w:t>
       </w:r>
       <w:r>
         <w:rPr>
@@ -1328,37 +1336,7 @@
           <w:bCs/>
           <w:color w:val="FF0000"/>
         </w:rPr>
-        <w:t>STOMACH CRAMPS</w:t>
-      </w:r>
-      <w:r>
-        <w:rPr>
-          <w:b/>
-          <w:bCs/>
-        </w:rPr>
-        <w:t xml:space="preserve"> </w:t>
-      </w:r>
-      <w:r>
-        <w:rPr>
-          <w:b/>
-          <w:bCs/>
-          <w:color w:val="00B0F0"/>
-        </w:rPr>
-        <w:t>AND</w:t>
-      </w:r>
-      <w:r>
-        <w:rPr>
-          <w:b/>
-          <w:bCs/>
-        </w:rPr>
-        <w:t xml:space="preserve"> </w:t>
-      </w:r>
-      <w:r>
-        <w:rPr>
-          <w:b/>
-          <w:bCs/>
-          <w:color w:val="FF0000"/>
-        </w:rPr>
-        <w:t>CRAWLS</w:t>
+        <w:t>STOMACH COLLAPSE</w:t>
       </w:r>
       <w:r>
         <w:rPr>
@@ -1413,6 +1391,36 @@
           <w:b/>
           <w:bCs/>
         </w:rPr>
+        <w:t xml:space="preserve"> </w:t>
+      </w:r>
+      <w:r>
+        <w:rPr>
+          <w:b/>
+          <w:bCs/>
+          <w:color w:val="00B0F0"/>
+        </w:rPr>
+        <w:t>AND</w:t>
+      </w:r>
+      <w:r>
+        <w:rPr>
+          <w:b/>
+          <w:bCs/>
+        </w:rPr>
+        <w:t xml:space="preserve"> </w:t>
+      </w:r>
+      <w:r>
+        <w:rPr>
+          <w:b/>
+          <w:bCs/>
+          <w:color w:val="FF0000"/>
+        </w:rPr>
+        <w:t>CRAWLS</w:t>
+      </w:r>
+      <w:r>
+        <w:rPr>
+          <w:b/>
+          <w:bCs/>
+        </w:rPr>
         <w:t>;</w:t>
       </w:r>
     </w:p>
@@ -1454,7 +1462,7 @@
           <w:bCs/>
           <w:color w:val="FF0000"/>
         </w:rPr>
-        <w:t>STOMACH CRAWL</w:t>
+        <w:t>STOMACH CRAMPS</w:t>
       </w:r>
       <w:r>
         <w:rPr>
@@ -1502,7 +1510,7 @@
           <w:bCs/>
           <w:color w:val="FF0000"/>
         </w:rPr>
-        <w:t>STOMACH CRAWLS</w:t>
+        <w:t>STOMACH CRAWL</w:t>
       </w:r>
       <w:r>
         <w:rPr>
@@ -1551,7 +1559,7 @@
           <w:bCs/>
           <w:color w:val="FF0000"/>
         </w:rPr>
-        <w:t>STOMACH CRIME</w:t>
+        <w:t>STOMACH CRAWLS</w:t>
       </w:r>
       <w:r>
         <w:rPr>
@@ -1599,7 +1607,7 @@
           <w:bCs/>
           <w:color w:val="FF0000"/>
         </w:rPr>
-        <w:t>STOMACH CRIMES</w:t>
+        <w:t>STOMACH CRIME</w:t>
       </w:r>
       <w:r>
         <w:rPr>
@@ -1647,7 +1655,7 @@
           <w:bCs/>
           <w:color w:val="FF0000"/>
         </w:rPr>
-        <w:t>STOMACH EXPLOSION</w:t>
+        <w:t>STOMACH CRIMES</w:t>
       </w:r>
       <w:r>
         <w:rPr>
@@ -1695,6 +1703,54 @@
           <w:bCs/>
           <w:color w:val="FF0000"/>
         </w:rPr>
+        <w:t>STOMACH EXPLOSION</w:t>
+      </w:r>
+      <w:r>
+        <w:rPr>
+          <w:b/>
+          <w:bCs/>
+        </w:rPr>
+        <w:t>;</w:t>
+      </w:r>
+    </w:p>
+    <w:p>
+      <w:pPr>
+        <w:ind w:left="360"/>
+        <w:jc w:val="both"/>
+        <w:rPr>
+          <w:b/>
+          <w:bCs/>
+        </w:rPr>
+      </w:pPr>
+      <w:r>
+        <w:tab/>
+      </w:r>
+      <w:r>
+        <w:rPr>
+          <w:u w:val="single"/>
+        </w:rPr>
+        <w:t>PREVENTION SECURITY SYSTEM</w:t>
+      </w:r>
+      <w:r>
+        <w:t>:</w:t>
+      </w:r>
+      <w:r>
+        <w:t xml:space="preserve"> </w:t>
+      </w:r>
+      <w:r>
+        <w:rPr>
+          <w:b/>
+          <w:bCs/>
+          <w:color w:val="FF0000"/>
+        </w:rPr>
+        <w:t xml:space="preserve">ANY </w:t>
+      </w:r>
+      <w:r>
+        <w:rPr>
+          <w:b/>
+          <w:bCs/>
+          <w:color w:val="FF0000"/>
+        </w:rPr>
         <w:t>STOMACH EXPOSURE</w:t>
       </w:r>
       <w:r>
@@ -2825,6 +2881,7 @@
         </w:rPr>
       </w:pPr>
       <w:r>
+        <w:lastRenderedPageBreak/>
         <w:tab/>
       </w:r>
       <w:r>
@@ -2903,7 +2960,6 @@
         </w:rPr>
       </w:pPr>
       <w:r>
-        <w:lastRenderedPageBreak/>
         <w:tab/>
       </w:r>
       <w:r>
@@ -3292,15 +3348,7 @@
           <w:bCs/>
           <w:color w:val="FF0000"/>
         </w:rPr>
-        <w:t xml:space="preserve">STOMACH </w:t>
-      </w:r>
-      <w:r>
-        <w:rPr>
-          <w:b/>
-          <w:bCs/>
-          <w:color w:val="FF0000"/>
-        </w:rPr>
-        <w:t>FLASH</w:t>
+        <w:t>STOMACH FLASH</w:t>
       </w:r>
       <w:r>
         <w:rPr>
@@ -4043,6 +4091,7 @@
         <w:rPr>
           <w:u w:val="single"/>
         </w:rPr>
+        <w:lastRenderedPageBreak/>
         <w:t>PREVENTION SECURITY SYSTEM</w:t>
       </w:r>
       <w:r>
@@ -4154,7 +4203,6 @@
         <w:rPr>
           <w:u w:val="single"/>
         </w:rPr>
-        <w:lastRenderedPageBreak/>
         <w:t>}</w:t>
       </w:r>
     </w:p>

</xml_diff>